<commit_message>
Tweaks to lecture 1 and assignment 1 because we didn't make it all the way through in class.
</commit_message>
<xml_diff>
--- a/assignments/assignment-01.docx
+++ b/assignments/assignment-01.docx
@@ -10,13 +10,13 @@
         <w:t>Assignment 1:</w:t>
       </w:r>
       <w:r>
-        <w:t xml:space="preserve"> Evil Hangman</w:t>
+        <w:t xml:space="preserve"> Hangman</w:t>
       </w:r>
     </w:p>
     <w:p/>
     <w:p>
       <w:r>
-        <w:t>Finish your hangman program that we started in class but make it evil.</w:t>
+        <w:t>Write a program that plays the game of hangman with the user.</w:t>
       </w:r>
     </w:p>
     <w:p>
@@ -29,7 +29,7 @@
     </w:p>
     <w:p>
       <w:r>
-        <w:t>The normal version of the hangman program should:</w:t>
+        <w:t>In your game, the computer chooses a word, and the user tries to guess it. Your program should:</w:t>
       </w:r>
     </w:p>
     <w:p/>
@@ -42,7 +42,7 @@
         </w:numPr>
       </w:pPr>
       <w:r>
-        <w:t>Choose a random word from a file containing English words</w:t>
+        <w:t>Choose a random word from a short list of words</w:t>
       </w:r>
     </w:p>
     <w:p>
@@ -90,7 +90,7 @@
         </w:numPr>
       </w:pPr>
       <w:r>
-        <w:t>Optionally display a hangman stick figure that grows as the player has more incorrect guesses</w:t>
+        <w:t>Inform the player if they make a guess that they’ve already tried</w:t>
       </w:r>
     </w:p>
     <w:p>
@@ -102,7 +102,7 @@
         </w:numPr>
       </w:pPr>
       <w:r>
-        <w:t>Inform the player if they make a guess that they’ve already tried</w:t>
+        <w:t>Inform the player if they make a guess that isn’t a single letter</w:t>
       </w:r>
     </w:p>
     <w:p>
@@ -114,7 +114,7 @@
         </w:numPr>
       </w:pPr>
       <w:r>
-        <w:t>Inform the player if they make a guess that isn’t a single letter</w:t>
+        <w:t>Tell the player they won if they get the word correct before their guesses run out</w:t>
       </w:r>
     </w:p>
     <w:p>
@@ -126,167 +126,144 @@
         </w:numPr>
       </w:pPr>
       <w:r>
-        <w:t>Tell the player they won if they get the word correct before their guesses run out</w:t>
-      </w:r>
-    </w:p>
-    <w:p>
-      <w:pPr>
-        <w:pStyle w:val="ListParagraph"/>
-        <w:numPr>
-          <w:ilvl w:val="0"/>
-          <w:numId w:val="3"/>
-        </w:numPr>
-      </w:pPr>
-      <w:r>
         <w:t>Tell the player they lost if their guesses run out before they get the word correct</w:t>
       </w:r>
     </w:p>
     <w:p/>
     <w:p>
       <w:r>
-        <w:t>The evil version of the hangman program should:</w:t>
+        <w:t>If you want to, your program may also display a stick figure that gets completed as the player uses up their guesses.</w:t>
       </w:r>
     </w:p>
     <w:p/>
     <w:p>
-      <w:pPr>
-        <w:pStyle w:val="ListParagraph"/>
-        <w:numPr>
-          <w:ilvl w:val="0"/>
-          <w:numId w:val="4"/>
-        </w:numPr>
-      </w:pPr>
-      <w:r>
-        <w:t>Behave like the normal version of the hangman program, except:</w:t>
+      <w:r>
+        <w:t xml:space="preserve">Here is an example of what playing the game could look like. Your output doesn’t have to match this exactly, but </w:t>
+      </w:r>
+      <w:r>
+        <w:t xml:space="preserve">it </w:t>
+      </w:r>
+      <w:r>
+        <w:t>does need to meet all the requirements above.</w:t>
       </w:r>
     </w:p>
     <w:p>
-      <w:pPr>
-        <w:pStyle w:val="ListParagraph"/>
-        <w:numPr>
-          <w:ilvl w:val="1"/>
-          <w:numId w:val="4"/>
-        </w:numPr>
-      </w:pPr>
-      <w:r>
-        <w:t>It changes the word as necessary to try and make the player lose</w:t>
+      <w:r>
+        <w:rPr>
+          <w:noProof/>
+        </w:rPr>
+        <w:lastRenderedPageBreak/>
+        <w:drawing>
+          <wp:inline distT="0" distB="0" distL="0" distR="0" wp14:anchorId="491112C7" wp14:editId="283FA821">
+            <wp:extent cx="5943600" cy="6807835"/>
+            <wp:effectExtent l="0" t="0" r="0" b="0"/>
+            <wp:docPr id="1988021677" name="Picture 1" descr="A screenshot of a computer program&#10;&#10;AI-generated content may be incorrect."/>
+            <wp:cNvGraphicFramePr>
+              <a:graphicFrameLocks xmlns:a="http://schemas.openxmlformats.org/drawingml/2006/main" noChangeAspect="1"/>
+            </wp:cNvGraphicFramePr>
+            <a:graphic xmlns:a="http://schemas.openxmlformats.org/drawingml/2006/main">
+              <a:graphicData uri="http://schemas.openxmlformats.org/drawingml/2006/picture">
+                <pic:pic xmlns:pic="http://schemas.openxmlformats.org/drawingml/2006/picture">
+                  <pic:nvPicPr>
+                    <pic:cNvPr id="1988021677" name="Picture 1" descr="A screenshot of a computer program&#10;&#10;AI-generated content may be incorrect."/>
+                    <pic:cNvPicPr/>
+                  </pic:nvPicPr>
+                  <pic:blipFill>
+                    <a:blip r:embed="rId5" cstate="print">
+                      <a:extLst>
+                        <a:ext uri="{28A0092B-C50C-407E-A947-70E740481C1C}">
+                          <a14:useLocalDpi xmlns:a14="http://schemas.microsoft.com/office/drawing/2010/main" val="0"/>
+                        </a:ext>
+                      </a:extLst>
+                    </a:blip>
+                    <a:stretch>
+                      <a:fillRect/>
+                    </a:stretch>
+                  </pic:blipFill>
+                  <pic:spPr>
+                    <a:xfrm>
+                      <a:off x="0" y="0"/>
+                      <a:ext cx="5943600" cy="6807835"/>
+                    </a:xfrm>
+                    <a:prstGeom prst="rect">
+                      <a:avLst/>
+                    </a:prstGeom>
+                  </pic:spPr>
+                </pic:pic>
+              </a:graphicData>
+            </a:graphic>
+          </wp:inline>
+        </w:drawing>
+      </w:r>
+      <w:r>
+        <w:br w:type="page"/>
       </w:r>
     </w:p>
     <w:p>
       <w:pPr>
-        <w:pStyle w:val="ListParagraph"/>
-        <w:numPr>
-          <w:ilvl w:val="0"/>
-          <w:numId w:val="4"/>
-        </w:numPr>
-      </w:pPr>
-      <w:r>
-        <w:t>Previous correct and incorrect guesses must remain true</w:t>
+        <w:pStyle w:val="Heading1"/>
+      </w:pPr>
+      <w:r>
+        <w:lastRenderedPageBreak/>
+        <w:t>Hints</w:t>
       </w:r>
     </w:p>
     <w:p>
-      <w:pPr>
-        <w:pStyle w:val="ListParagraph"/>
-        <w:numPr>
-          <w:ilvl w:val="0"/>
-          <w:numId w:val="4"/>
-        </w:numPr>
-      </w:pPr>
-      <w:r>
-        <w:t>Example:</w:t>
+      <w:r>
+        <w:t>Feel free to search the internet for help remembering how to do things in Python. Remember to understand the code you use – don’t just copy/paste. Here are some additional reminders that may or may not be helpful.</w:t>
       </w:r>
     </w:p>
     <w:p>
-      <w:pPr>
-        <w:pStyle w:val="ListParagraph"/>
-        <w:numPr>
-          <w:ilvl w:val="1"/>
-          <w:numId w:val="4"/>
-        </w:numPr>
-      </w:pPr>
-      <w:r>
-        <w:t>_ _ _ _    incorrect guesses: a, b, d, e, f, g, h, j, k, l, m, o, p, q, r, s, t, u, v, w, x, y, z</w:t>
+      <w:r>
+        <w:t xml:space="preserve"> </w:t>
+      </w:r>
+      <w:r>
+        <w:rPr>
+          <w:noProof/>
+        </w:rPr>
+        <w:drawing>
+          <wp:inline distT="0" distB="0" distL="0" distR="0" wp14:anchorId="3A5F186D" wp14:editId="70184C67">
+            <wp:extent cx="5943600" cy="4401185"/>
+            <wp:effectExtent l="0" t="0" r="0" b="5715"/>
+            <wp:docPr id="595680152" name="Picture 2" descr="A computer screen shot of a code&#10;&#10;AI-generated content may be incorrect."/>
+            <wp:cNvGraphicFramePr>
+              <a:graphicFrameLocks xmlns:a="http://schemas.openxmlformats.org/drawingml/2006/main" noChangeAspect="1"/>
+            </wp:cNvGraphicFramePr>
+            <a:graphic xmlns:a="http://schemas.openxmlformats.org/drawingml/2006/main">
+              <a:graphicData uri="http://schemas.openxmlformats.org/drawingml/2006/picture">
+                <pic:pic xmlns:pic="http://schemas.openxmlformats.org/drawingml/2006/picture">
+                  <pic:nvPicPr>
+                    <pic:cNvPr id="595680152" name="Picture 2" descr="A computer screen shot of a code&#10;&#10;AI-generated content may be incorrect."/>
+                    <pic:cNvPicPr/>
+                  </pic:nvPicPr>
+                  <pic:blipFill>
+                    <a:blip r:embed="rId6">
+                      <a:extLst>
+                        <a:ext uri="{28A0092B-C50C-407E-A947-70E740481C1C}">
+                          <a14:useLocalDpi xmlns:a14="http://schemas.microsoft.com/office/drawing/2010/main" val="0"/>
+                        </a:ext>
+                      </a:extLst>
+                    </a:blip>
+                    <a:stretch>
+                      <a:fillRect/>
+                    </a:stretch>
+                  </pic:blipFill>
+                  <pic:spPr>
+                    <a:xfrm>
+                      <a:off x="0" y="0"/>
+                      <a:ext cx="5943600" cy="4401185"/>
+                    </a:xfrm>
+                    <a:prstGeom prst="rect">
+                      <a:avLst/>
+                    </a:prstGeom>
+                  </pic:spPr>
+                </pic:pic>
+              </a:graphicData>
+            </a:graphic>
+          </wp:inline>
+        </w:drawing>
       </w:r>
     </w:p>
-    <w:p>
-      <w:pPr>
-        <w:pStyle w:val="ListParagraph"/>
-        <w:numPr>
-          <w:ilvl w:val="1"/>
-          <w:numId w:val="4"/>
-        </w:numPr>
-      </w:pPr>
-      <w:r>
-        <w:t xml:space="preserve">_ _ </w:t>
-      </w:r>
-      <w:r>
-        <w:t>n</w:t>
-      </w:r>
-      <w:r>
-        <w:t>_    incorrect guesses: a, b, d, e, f, g, h, j, k, l, m, o, p, q, r, s, t, u, v, w, x, y, z</w:t>
-      </w:r>
-    </w:p>
-    <w:p>
-      <w:pPr>
-        <w:pStyle w:val="ListParagraph"/>
-        <w:numPr>
-          <w:ilvl w:val="1"/>
-          <w:numId w:val="4"/>
-        </w:numPr>
-      </w:pPr>
-      <w:r>
-        <w:t xml:space="preserve">_ </w:t>
-      </w:r>
-      <w:r>
-        <w:t xml:space="preserve">i n </w:t>
-      </w:r>
-      <w:r>
-        <w:t>_    incorrect guesses: a, b, d, e, f, g, h, j, k, l, m, o, p, q, r, s, t, u, v, w, x, y, z</w:t>
-      </w:r>
-    </w:p>
-    <w:p>
-      <w:pPr>
-        <w:pStyle w:val="ListParagraph"/>
-        <w:numPr>
-          <w:ilvl w:val="1"/>
-          <w:numId w:val="4"/>
-        </w:numPr>
-      </w:pPr>
-      <w:r>
-        <w:t>z i n</w:t>
-      </w:r>
-      <w:r>
-        <w:t xml:space="preserve"> _    incorrect guesses: a, b, d, e, f, g, h, j, k, l, m, o, p, q, r, s, t, u, v, w, x, y, z</w:t>
-      </w:r>
-    </w:p>
-    <w:p>
-      <w:pPr>
-        <w:pStyle w:val="ListParagraph"/>
-        <w:numPr>
-          <w:ilvl w:val="1"/>
-          <w:numId w:val="4"/>
-        </w:numPr>
-      </w:pPr>
-      <w:r>
-        <w:t>z i n c</w:t>
-      </w:r>
-      <w:r>
-        <w:t xml:space="preserve">    incorrect guesses: a, b, d, e, f, g, h, j, k, l, m, o, p, q, r, s, t, u, v, w, x, y, z</w:t>
-      </w:r>
-    </w:p>
-    <w:p>
-      <w:pPr>
-        <w:pStyle w:val="ListParagraph"/>
-        <w:numPr>
-          <w:ilvl w:val="0"/>
-          <w:numId w:val="4"/>
-        </w:numPr>
-      </w:pPr>
-      <w:r>
-        <w:t>Alternatively, play normally until first letter guessed correctly, then play evil</w:t>
-      </w:r>
-    </w:p>
-    <w:p/>
     <w:sectPr>
       <w:pgSz w:w="12240" w:h="15840"/>
       <w:pgMar w:top="1440" w:right="1440" w:bottom="1440" w:left="1440" w:header="720" w:footer="720" w:gutter="0"/>

</xml_diff>